<commit_message>
Uploaded the Final presentation for the Project
</commit_message>
<xml_diff>
--- a/Docs/TICKETING TOOL-TEST SPECIFICATIOS.docx
+++ b/Docs/TICKETING TOOL-TEST SPECIFICATIOS.docx
@@ -2683,7 +2683,15 @@
         <w:t xml:space="preserve">those tests which are fully implemented and hence </w:t>
       </w:r>
       <w:r>
-        <w:t>the test cases are working fine and yet more test cases will be added in future.</w:t>
+        <w:t xml:space="preserve">the test cases are working </w:t>
+      </w:r>
+      <w:proofErr w:type="gramStart"/>
+      <w:r>
+        <w:t>fine</w:t>
+      </w:r>
+      <w:proofErr w:type="gramEnd"/>
+      <w:r>
+        <w:t xml:space="preserve"> and yet more test cases will be added in future.</w:t>
       </w:r>
     </w:p>
     <w:p>
@@ -6645,31 +6653,6 @@
         <w:spacing w:before="59"/>
       </w:pPr>
     </w:p>
-    <w:p>
-      <w:pPr>
-        <w:pStyle w:val="BodyText"/>
-        <w:spacing w:before="59"/>
-      </w:pPr>
-      <w:r>
-        <w:lastRenderedPageBreak/>
-        <w:t>3.0 Test</w:t>
-      </w:r>
-      <w:r>
-        <w:rPr>
-          <w:spacing w:val="-2"/>
-        </w:rPr>
-        <w:t xml:space="preserve"> </w:t>
-      </w:r>
-      <w:r>
-        <w:t>Cases continued:</w:t>
-      </w:r>
-    </w:p>
-    <w:p>
-      <w:pPr>
-        <w:pStyle w:val="BodyText"/>
-        <w:spacing w:before="59"/>
-      </w:pPr>
-    </w:p>
     <w:tbl>
       <w:tblPr>
         <w:tblStyle w:val="TableGrid"/>
@@ -6708,6 +6691,7 @@
                 <w:sz w:val="22"/>
                 <w:szCs w:val="22"/>
               </w:rPr>
+              <w:lastRenderedPageBreak/>
               <w:t>ID</w:t>
             </w:r>
           </w:p>

</xml_diff>